<commit_message>
Documentos (Manuais & Defeitos) Updated
</commit_message>
<xml_diff>
--- a/Departamentos/TESTES/Documento de Defeitos da Plataforma.docx
+++ b/Departamentos/TESTES/Documento de Defeitos da Plataforma.docx
@@ -252,16 +252,7 @@
           <w:sz w:val="28"/>
           <w:szCs w:val="28"/>
         </w:rPr>
-        <w:t>Versão:</w:t>
-      </w:r>
-      <w:r>
-        <w:rPr>
-          <w:rFonts w:ascii="Times" w:hAnsi="Times"/>
-          <w:b/>
-          <w:sz w:val="28"/>
-          <w:szCs w:val="28"/>
-        </w:rPr>
-        <w:t xml:space="preserve"> </w:t>
+        <w:t xml:space="preserve">Versão: </w:t>
       </w:r>
       <w:r>
         <w:rPr>
@@ -1214,15 +1205,7 @@
                 <w:sz w:val="28"/>
                 <w:szCs w:val="28"/>
               </w:rPr>
-              <w:t>15 de Novembro</w:t>
-            </w:r>
-            <w:r>
-              <w:rPr>
-                <w:rFonts w:ascii="Times" w:hAnsi="Times"/>
-                <w:sz w:val="28"/>
-                <w:szCs w:val="28"/>
-              </w:rPr>
-              <w:t xml:space="preserve"> de 2018</w:t>
+              <w:t>15 de Novembro de 2018</w:t>
             </w:r>
           </w:p>
         </w:tc>
@@ -1367,16 +1350,7 @@
                 <w:sz w:val="28"/>
                 <w:szCs w:val="28"/>
               </w:rPr>
-              <w:t>w</w:t>
-            </w:r>
-            <w:r>
-              <w:rPr>
-                <w:rFonts w:ascii="Times" w:hAnsi="Times"/>
-                <w:color w:val="BFBFBF" w:themeColor="background1" w:themeShade="BF"/>
-                <w:sz w:val="28"/>
-                <w:szCs w:val="28"/>
-              </w:rPr>
-              <w:t>rite</w:t>
+              <w:t>write</w:t>
             </w:r>
             <w:proofErr w:type="spellEnd"/>
             <w:r>
@@ -1422,16 +1396,7 @@
                 <w:sz w:val="28"/>
                 <w:szCs w:val="28"/>
               </w:rPr>
-              <w:t>w</w:t>
-            </w:r>
-            <w:r>
-              <w:rPr>
-                <w:rFonts w:ascii="Times" w:hAnsi="Times"/>
-                <w:color w:val="BFBFBF" w:themeColor="background1" w:themeShade="BF"/>
-                <w:sz w:val="28"/>
-                <w:szCs w:val="28"/>
-              </w:rPr>
-              <w:t>rite</w:t>
+              <w:t>write</w:t>
             </w:r>
             <w:proofErr w:type="spellEnd"/>
             <w:r>
@@ -1502,16 +1467,7 @@
                 <w:sz w:val="28"/>
                 <w:szCs w:val="28"/>
               </w:rPr>
-              <w:t>w</w:t>
-            </w:r>
-            <w:r>
-              <w:rPr>
-                <w:rFonts w:ascii="Times" w:hAnsi="Times"/>
-                <w:color w:val="BFBFBF" w:themeColor="background1" w:themeShade="BF"/>
-                <w:sz w:val="28"/>
-                <w:szCs w:val="28"/>
-              </w:rPr>
-              <w:t>rite</w:t>
+              <w:t>write</w:t>
             </w:r>
             <w:proofErr w:type="spellEnd"/>
             <w:r>
@@ -1557,16 +1513,7 @@
                 <w:sz w:val="28"/>
                 <w:szCs w:val="28"/>
               </w:rPr>
-              <w:t>wr</w:t>
-            </w:r>
-            <w:r>
-              <w:rPr>
-                <w:rFonts w:ascii="Times" w:hAnsi="Times"/>
-                <w:color w:val="BFBFBF" w:themeColor="background1" w:themeShade="BF"/>
-                <w:sz w:val="28"/>
-                <w:szCs w:val="28"/>
-              </w:rPr>
-              <w:t>ite</w:t>
+              <w:t>write</w:t>
             </w:r>
             <w:proofErr w:type="spellEnd"/>
             <w:r>
@@ -1612,16 +1559,7 @@
                 <w:sz w:val="28"/>
                 <w:szCs w:val="28"/>
               </w:rPr>
-              <w:t>w</w:t>
-            </w:r>
-            <w:r>
-              <w:rPr>
-                <w:rFonts w:ascii="Times" w:hAnsi="Times"/>
-                <w:color w:val="BFBFBF" w:themeColor="background1" w:themeShade="BF"/>
-                <w:sz w:val="28"/>
-                <w:szCs w:val="28"/>
-              </w:rPr>
-              <w:t>rite</w:t>
+              <w:t>write</w:t>
             </w:r>
             <w:proofErr w:type="spellEnd"/>
             <w:r>
@@ -1856,8 +1794,6 @@
           <w:szCs w:val="40"/>
         </w:rPr>
       </w:pPr>
-      <w:bookmarkStart w:id="0" w:name="_GoBack"/>
-      <w:bookmarkEnd w:id="0"/>
     </w:p>
     <w:p>
       <w:pPr>
@@ -2422,202 +2358,181 @@
           <w:sz w:val="28"/>
           <w:szCs w:val="28"/>
         </w:rPr>
-        <w:t xml:space="preserve">Norma 4: Caso existam tarefas de teste atribuídas a mais do que um colaborador, estes deverão preencher as respetivas observações na sua página </w:t>
-      </w:r>
-      <w:proofErr w:type="gramStart"/>
-      <w:r>
-        <w:rPr>
-          <w:rFonts w:ascii="Times" w:hAnsi="Times"/>
-          <w:sz w:val="28"/>
-          <w:szCs w:val="28"/>
-        </w:rPr>
-        <w:t>do documentos</w:t>
-      </w:r>
-      <w:proofErr w:type="gramEnd"/>
-      <w:r>
-        <w:rPr>
-          <w:rFonts w:ascii="Times" w:hAnsi="Times"/>
-          <w:sz w:val="28"/>
-          <w:szCs w:val="28"/>
-        </w:rPr>
-        <w:t>, atualizar a tabela de versões apenas uma vez e caso as observações sejam iguais nos dois, deixem uma nota junto à observação para sabermos que é uma observação comum.</w:t>
-      </w:r>
-    </w:p>
-    <w:p>
-      <w:pPr>
-        <w:spacing w:line="276" w:lineRule="auto"/>
-        <w:jc w:val="both"/>
-        <w:rPr>
-          <w:rFonts w:ascii="Times" w:hAnsi="Times"/>
-          <w:sz w:val="28"/>
-          <w:szCs w:val="28"/>
-        </w:rPr>
-      </w:pPr>
-    </w:p>
-    <w:p>
-      <w:pPr>
-        <w:spacing w:line="276" w:lineRule="auto"/>
-        <w:jc w:val="both"/>
-        <w:rPr>
-          <w:rFonts w:ascii="Times" w:hAnsi="Times"/>
-          <w:sz w:val="28"/>
-          <w:szCs w:val="28"/>
-        </w:rPr>
-      </w:pPr>
-    </w:p>
-    <w:p>
-      <w:pPr>
-        <w:spacing w:line="276" w:lineRule="auto"/>
-        <w:jc w:val="both"/>
-        <w:rPr>
-          <w:rFonts w:ascii="Times" w:hAnsi="Times"/>
-          <w:sz w:val="28"/>
-          <w:szCs w:val="28"/>
-        </w:rPr>
-      </w:pPr>
-    </w:p>
-    <w:p>
-      <w:pPr>
-        <w:spacing w:line="276" w:lineRule="auto"/>
-        <w:jc w:val="both"/>
-        <w:rPr>
-          <w:rFonts w:ascii="Times" w:hAnsi="Times"/>
-          <w:sz w:val="28"/>
-          <w:szCs w:val="28"/>
-        </w:rPr>
-      </w:pPr>
-    </w:p>
-    <w:p>
-      <w:pPr>
-        <w:spacing w:line="276" w:lineRule="auto"/>
-        <w:jc w:val="both"/>
-        <w:rPr>
-          <w:rFonts w:ascii="Times" w:hAnsi="Times"/>
-          <w:sz w:val="28"/>
-          <w:szCs w:val="28"/>
-        </w:rPr>
-      </w:pPr>
-    </w:p>
-    <w:p>
-      <w:pPr>
-        <w:spacing w:line="276" w:lineRule="auto"/>
-        <w:jc w:val="both"/>
-        <w:rPr>
-          <w:rFonts w:ascii="Times" w:hAnsi="Times"/>
-          <w:sz w:val="28"/>
-          <w:szCs w:val="28"/>
-        </w:rPr>
-      </w:pPr>
-    </w:p>
-    <w:p>
-      <w:pPr>
-        <w:spacing w:line="276" w:lineRule="auto"/>
-        <w:jc w:val="both"/>
-        <w:rPr>
-          <w:rFonts w:ascii="Times" w:hAnsi="Times"/>
-          <w:sz w:val="28"/>
-          <w:szCs w:val="28"/>
-        </w:rPr>
-      </w:pPr>
-    </w:p>
-    <w:p>
-      <w:pPr>
-        <w:spacing w:line="276" w:lineRule="auto"/>
-        <w:jc w:val="both"/>
-        <w:rPr>
-          <w:rFonts w:ascii="Times" w:hAnsi="Times"/>
-          <w:sz w:val="28"/>
-          <w:szCs w:val="28"/>
-        </w:rPr>
-      </w:pPr>
-    </w:p>
-    <w:p>
-      <w:pPr>
-        <w:spacing w:line="276" w:lineRule="auto"/>
-        <w:jc w:val="both"/>
-        <w:rPr>
-          <w:rFonts w:ascii="Times" w:hAnsi="Times"/>
-          <w:sz w:val="28"/>
-          <w:szCs w:val="28"/>
-        </w:rPr>
-      </w:pPr>
-    </w:p>
-    <w:p>
-      <w:pPr>
-        <w:spacing w:line="276" w:lineRule="auto"/>
-        <w:jc w:val="both"/>
-        <w:rPr>
-          <w:rFonts w:ascii="Times" w:hAnsi="Times"/>
-          <w:sz w:val="28"/>
-          <w:szCs w:val="28"/>
-        </w:rPr>
-      </w:pPr>
-    </w:p>
-    <w:p>
-      <w:pPr>
-        <w:spacing w:line="276" w:lineRule="auto"/>
-        <w:jc w:val="both"/>
-        <w:rPr>
-          <w:rFonts w:ascii="Times" w:hAnsi="Times"/>
-          <w:sz w:val="28"/>
-          <w:szCs w:val="28"/>
-        </w:rPr>
-      </w:pPr>
-    </w:p>
-    <w:p>
-      <w:pPr>
-        <w:spacing w:line="276" w:lineRule="auto"/>
-        <w:jc w:val="both"/>
-        <w:rPr>
-          <w:rFonts w:ascii="Times" w:hAnsi="Times"/>
-          <w:sz w:val="28"/>
-          <w:szCs w:val="28"/>
-        </w:rPr>
-      </w:pPr>
-    </w:p>
-    <w:p>
-      <w:pPr>
-        <w:spacing w:line="276" w:lineRule="auto"/>
-        <w:jc w:val="both"/>
-        <w:rPr>
-          <w:rFonts w:ascii="Times" w:hAnsi="Times"/>
-          <w:sz w:val="28"/>
-          <w:szCs w:val="28"/>
-        </w:rPr>
-      </w:pPr>
-    </w:p>
-    <w:p>
-      <w:pPr>
-        <w:spacing w:line="276" w:lineRule="auto"/>
-        <w:jc w:val="both"/>
-        <w:rPr>
-          <w:rFonts w:ascii="Times" w:hAnsi="Times"/>
-          <w:sz w:val="28"/>
-          <w:szCs w:val="28"/>
-        </w:rPr>
-      </w:pPr>
-    </w:p>
-    <w:p>
-      <w:pPr>
-        <w:spacing w:line="276" w:lineRule="auto"/>
-        <w:jc w:val="both"/>
-        <w:rPr>
-          <w:rFonts w:ascii="Times" w:hAnsi="Times"/>
-          <w:sz w:val="28"/>
-          <w:szCs w:val="28"/>
-        </w:rPr>
-      </w:pPr>
-    </w:p>
-    <w:p>
-      <w:pPr>
-        <w:spacing w:line="276" w:lineRule="auto"/>
-        <w:jc w:val="both"/>
-        <w:rPr>
-          <w:rFonts w:ascii="Times" w:hAnsi="Times"/>
-          <w:sz w:val="28"/>
-          <w:szCs w:val="28"/>
-        </w:rPr>
-      </w:pPr>
+        <w:t>Norma 4: Caso existam tarefas de teste atribuídas a mais do que um colaborador, estes deverão preencher as respetivas observações na sua página do documento, atualizar a tabela de versões apenas uma vez e caso as observações sejam iguais nos dois, deixem uma nota junto à observação para sabermos que é uma observação comum.</w:t>
+      </w:r>
+    </w:p>
+    <w:p>
+      <w:pPr>
+        <w:spacing w:line="276" w:lineRule="auto"/>
+        <w:jc w:val="both"/>
+        <w:rPr>
+          <w:rFonts w:ascii="Times" w:hAnsi="Times"/>
+          <w:sz w:val="28"/>
+          <w:szCs w:val="28"/>
+        </w:rPr>
+      </w:pPr>
+      <w:r>
+        <w:rPr>
+          <w:rFonts w:ascii="Times" w:hAnsi="Times"/>
+          <w:sz w:val="28"/>
+          <w:szCs w:val="28"/>
+        </w:rPr>
+        <w:br/>
+        <w:t>Norma 5: IDENTIFICAR SEMPRE A TAREFA ONDE FOI REALIZADO O TESTE ANTES DE QUALQUER OBSERVAÇÃO.</w:t>
+      </w:r>
+    </w:p>
+    <w:p>
+      <w:pPr>
+        <w:spacing w:line="276" w:lineRule="auto"/>
+        <w:jc w:val="both"/>
+        <w:rPr>
+          <w:rFonts w:ascii="Times" w:hAnsi="Times"/>
+          <w:sz w:val="28"/>
+          <w:szCs w:val="28"/>
+        </w:rPr>
+      </w:pPr>
+    </w:p>
+    <w:p>
+      <w:pPr>
+        <w:spacing w:line="276" w:lineRule="auto"/>
+        <w:jc w:val="both"/>
+        <w:rPr>
+          <w:rFonts w:ascii="Times" w:hAnsi="Times"/>
+          <w:sz w:val="28"/>
+          <w:szCs w:val="28"/>
+        </w:rPr>
+      </w:pPr>
+      <w:r>
+        <w:rPr>
+          <w:rFonts w:ascii="Times" w:hAnsi="Times"/>
+          <w:sz w:val="28"/>
+          <w:szCs w:val="28"/>
+        </w:rPr>
+        <w:t>Norma 6: Sejam breves, objetivos e coerentes.</w:t>
+      </w:r>
+    </w:p>
+    <w:p>
+      <w:pPr>
+        <w:spacing w:line="276" w:lineRule="auto"/>
+        <w:jc w:val="both"/>
+        <w:rPr>
+          <w:rFonts w:ascii="Times" w:hAnsi="Times"/>
+          <w:sz w:val="28"/>
+          <w:szCs w:val="28"/>
+        </w:rPr>
+      </w:pPr>
+    </w:p>
+    <w:p>
+      <w:pPr>
+        <w:spacing w:line="276" w:lineRule="auto"/>
+        <w:jc w:val="both"/>
+        <w:rPr>
+          <w:rFonts w:ascii="Times" w:hAnsi="Times"/>
+          <w:sz w:val="28"/>
+          <w:szCs w:val="28"/>
+        </w:rPr>
+      </w:pPr>
+    </w:p>
+    <w:p>
+      <w:pPr>
+        <w:spacing w:line="276" w:lineRule="auto"/>
+        <w:jc w:val="both"/>
+        <w:rPr>
+          <w:rFonts w:ascii="Times" w:hAnsi="Times"/>
+          <w:sz w:val="28"/>
+          <w:szCs w:val="28"/>
+        </w:rPr>
+      </w:pPr>
+    </w:p>
+    <w:p>
+      <w:pPr>
+        <w:spacing w:line="276" w:lineRule="auto"/>
+        <w:jc w:val="both"/>
+        <w:rPr>
+          <w:rFonts w:ascii="Times" w:hAnsi="Times"/>
+          <w:sz w:val="28"/>
+          <w:szCs w:val="28"/>
+        </w:rPr>
+      </w:pPr>
+    </w:p>
+    <w:p>
+      <w:pPr>
+        <w:spacing w:line="276" w:lineRule="auto"/>
+        <w:jc w:val="both"/>
+        <w:rPr>
+          <w:rFonts w:ascii="Times" w:hAnsi="Times"/>
+          <w:sz w:val="28"/>
+          <w:szCs w:val="28"/>
+        </w:rPr>
+      </w:pPr>
+    </w:p>
+    <w:p>
+      <w:pPr>
+        <w:spacing w:line="276" w:lineRule="auto"/>
+        <w:jc w:val="both"/>
+        <w:rPr>
+          <w:rFonts w:ascii="Times" w:hAnsi="Times"/>
+          <w:sz w:val="28"/>
+          <w:szCs w:val="28"/>
+        </w:rPr>
+      </w:pPr>
+    </w:p>
+    <w:p>
+      <w:pPr>
+        <w:spacing w:line="276" w:lineRule="auto"/>
+        <w:jc w:val="both"/>
+        <w:rPr>
+          <w:rFonts w:ascii="Times" w:hAnsi="Times"/>
+          <w:sz w:val="28"/>
+          <w:szCs w:val="28"/>
+        </w:rPr>
+      </w:pPr>
+    </w:p>
+    <w:p>
+      <w:pPr>
+        <w:spacing w:line="276" w:lineRule="auto"/>
+        <w:jc w:val="both"/>
+        <w:rPr>
+          <w:rFonts w:ascii="Times" w:hAnsi="Times"/>
+          <w:sz w:val="28"/>
+          <w:szCs w:val="28"/>
+        </w:rPr>
+      </w:pPr>
+    </w:p>
+    <w:p>
+      <w:pPr>
+        <w:spacing w:line="276" w:lineRule="auto"/>
+        <w:jc w:val="both"/>
+        <w:rPr>
+          <w:rFonts w:ascii="Times" w:hAnsi="Times"/>
+          <w:sz w:val="28"/>
+          <w:szCs w:val="28"/>
+        </w:rPr>
+      </w:pPr>
+    </w:p>
+    <w:p>
+      <w:pPr>
+        <w:spacing w:line="276" w:lineRule="auto"/>
+        <w:jc w:val="both"/>
+        <w:rPr>
+          <w:rFonts w:ascii="Times" w:hAnsi="Times"/>
+          <w:sz w:val="28"/>
+          <w:szCs w:val="28"/>
+        </w:rPr>
+      </w:pPr>
+    </w:p>
+    <w:p>
+      <w:pPr>
+        <w:spacing w:line="276" w:lineRule="auto"/>
+        <w:jc w:val="both"/>
+        <w:rPr>
+          <w:rFonts w:ascii="Times" w:hAnsi="Times"/>
+          <w:sz w:val="28"/>
+          <w:szCs w:val="28"/>
+        </w:rPr>
+      </w:pPr>
+      <w:bookmarkStart w:id="0" w:name="_GoBack"/>
+      <w:bookmarkEnd w:id="0"/>
     </w:p>
     <w:p>
       <w:pPr>
@@ -4531,6 +4446,11 @@
         <w:docPartUnique/>
       </w:docPartObj>
     </w:sdtPr>
+    <w:sdtEndPr>
+      <w:rPr>
+        <w:rStyle w:val="Nmerodepgina"/>
+      </w:rPr>
+    </w:sdtEndPr>
     <w:sdtContent>
       <w:p>
         <w:pPr>
@@ -4583,6 +4503,11 @@
         <w:docPartUnique/>
       </w:docPartObj>
     </w:sdtPr>
+    <w:sdtEndPr>
+      <w:rPr>
+        <w:rStyle w:val="Nmerodepgina"/>
+      </w:rPr>
+    </w:sdtEndPr>
     <w:sdtContent>
       <w:p>
         <w:pPr>

</xml_diff>